<commit_message>
min obs slope bug
</commit_message>
<xml_diff>
--- a/manuscript_v1.docx
+++ b/manuscript_v1.docx
@@ -165,7 +165,7 @@
         </w:numPr>
       </w:pPr>
       <w:r>
-        <w:t xml:space="preserve">BIKER replicates estimates of</w:t>
+        <w:t xml:space="preserve">BIKER reproduces estimates of</w:t>
       </w:r>
       <w:r>
         <w:t xml:space="preserve"> </w:t>
@@ -191,7 +191,7 @@
         <w:t xml:space="preserve"> </w:t>
       </w:r>
       <w:r>
-        <w:t xml:space="preserve">fluxes when coupled with in situ concentration data</w:t>
+        <w:t xml:space="preserve">fluxes when coupled with in situ gas concentration data</w:t>
       </w:r>
     </w:p>
     <w:p>
@@ -1121,40 +1121,7 @@
         <w:t xml:space="preserve"> </w:t>
       </w:r>
       <w:r>
-        <w:t xml:space="preserve">(</w:t>
-      </w:r>
-      <w:r>
-        <w:rPr>
-          <w:b/>
-        </w:rPr>
-        <w:t xml:space="preserve">???</w:t>
-      </w:r>
-      <w:r>
-        <w:t xml:space="preserve">,</w:t>
-      </w:r>
-      <w:r>
-        <w:t xml:space="preserve"> </w:t>
-      </w:r>
-      <w:r>
-        <w:rPr>
-          <w:b/>
-        </w:rPr>
-        <w:t xml:space="preserve">???</w:t>
-      </w:r>
-      <w:r>
-        <w:t xml:space="preserve">,</w:t>
-      </w:r>
-      <w:r>
-        <w:t xml:space="preserve"> </w:t>
-      </w:r>
-      <w:r>
-        <w:rPr>
-          <w:b/>
-        </w:rPr>
-        <w:t xml:space="preserve">???</w:t>
-      </w:r>
-      <w:r>
-        <w:t xml:space="preserve">; e.g. Brakenridge et al., 2007)</w:t>
+        <w:t xml:space="preserve">(e.g. Brakenridge et al., 2007; Pavelsky, 2014; Pavelsky and Smith, 2009; Tarpanelli et al., 2013)</w:t>
       </w:r>
       <w:r>
         <w:t xml:space="preserve"> </w:t>
@@ -3562,9 +3529,21 @@
           </m:r>
           <m:r>
             <m:rPr>
-              <m:sty m:val="p"/>
+              <m:sty m:val="b"/>
             </m:rPr>
-            <m:t>(5)</m:t>
+            <m:t>(</m:t>
+          </m:r>
+          <m:r>
+            <m:rPr>
+              <m:sty m:val="b"/>
+            </m:rPr>
+            <m:t>5</m:t>
+          </m:r>
+          <m:r>
+            <m:rPr>
+              <m:sty m:val="b"/>
+            </m:rPr>
+            <m:t>)</m:t>
           </m:r>
         </m:oMath>
       </m:oMathPara>
@@ -9453,7 +9432,7 @@
         <w:t xml:space="preserve"> </w:t>
       </w:r>
       <w:r>
-        <w:t xml:space="preserve">(Wallin et al., 2011)</w:t>
+        <w:t xml:space="preserve">Wallin et al. (2011)</w:t>
       </w:r>
       <w:r>
         <w:t xml:space="preserve"> </w:t>
@@ -9613,10 +9592,10 @@
       <w:pPr>
         <w:pStyle w:val="Heading3"/>
       </w:pPr>
-      <w:bookmarkStart w:id="44" w:name="estimating-bulk-carbon-efflux-from-swot"/>
+      <w:bookmarkStart w:id="44" w:name="estimating-bulk-carbon-efflux-using-the-swot-satellite"/>
       <w:bookmarkEnd w:id="44"/>
       <w:r>
-        <w:t xml:space="preserve">4.2 Estimating bulk carbon efflux from SWOT</w:t>
+        <w:t xml:space="preserve">4.2 Estimating bulk carbon efflux using the SWOT satellite</w:t>
       </w:r>
     </w:p>
     <w:p>
@@ -9699,7 +9678,7 @@
         <w:t xml:space="preserve"> </w:t>
       </w:r>
       <w:r>
-        <w:t xml:space="preserve">(Figure 5.8). This encouraging result has two main implications for future work. First, we can likely couple BIKER with in situ gas concentration loggers to produce</w:t>
+        <w:t xml:space="preserve">(Figure 5.8). This encouraging result has two main implications for future work. First, section 2.4 confirms that we can couple BIKER and SWOT with in situ gas concentration loggers to produce</w:t>
       </w:r>
       <w:r>
         <w:t xml:space="preserve"> </w:t>
@@ -9728,30 +9707,7 @@
         <w:t xml:space="preserve"> </w:t>
       </w:r>
       <w:r>
-        <w:t xml:space="preserve">estimates at novel temporal resolutions, given that the temporal resolution of</w:t>
-      </w:r>
-      <w:r>
-        <w:t xml:space="preserve"> </w:t>
-      </w:r>
-      <m:oMath>
-        <m:sSub>
-          <m:e>
-            <m:r>
-              <m:t>k</m:t>
-            </m:r>
-          </m:e>
-          <m:sub>
-            <m:r>
-              <m:t>600</m:t>
-            </m:r>
-          </m:sub>
-        </m:sSub>
-      </m:oMath>
-      <w:r>
-        <w:t xml:space="preserve"> </w:t>
-      </w:r>
-      <w:r>
-        <w:t xml:space="preserve">has arguably lagged behind recent advances in gas concentration data</w:t>
+        <w:t xml:space="preserve">estimates at novel temporal resolutions in SWOT-observable rivers. This is particualry useful given recent advances in high temporal resoultion in situ gas concentration loggers</w:t>
       </w:r>
       <w:r>
         <w:t xml:space="preserve"> </w:t>
@@ -9792,7 +9748,7 @@
         <w:pStyle w:val="BodyText"/>
       </w:pPr>
       <w:r>
-        <w:t xml:space="preserve">Secondly, it is important to stress that, unlike BIKER, the HG models in Figure 8 rely on an in situ streamgauge. This means that Figure 8 represents the best performance that those models could ever have; if ran using modeled discharge their accuracy would necessarily decrease, though this decrease would not be too much due to the generally good performance of those data. Thus, these results suggest that BIKER will be useful in two settings: upscaling in ungauged rivers as hypothesized, but also in potentially improving our bulk efflux understandings at gauged sites too. Future work should systematically quantify prediction error from using both global-scope HG and modeled discharge, like is the default workflow used in recent upscaling studies</w:t>
+        <w:t xml:space="preserve">Secondly, it is important to stress that unlike BIKER, the HG models in Figure 8 rely on an in situ streamgauge. This means that Figure 8 represents the best performance that those models could ever have; if ran using modeled discharge their accuracy would necessarily decrease, though this decrease would not be too much due to the generally good performance of those data. Thus, these results suggest that BIKER will be useful in two settings: upscaling in ungauged rivers as hypothesized, but also in potentially improving our bulk efflux understandings at gauged sites too. Future work should systematically quantify prediction error from coupling global-scope HG models with modeled discharge, as is the default workflow used in recent upscaling studies</w:t>
       </w:r>
       <w:r>
         <w:t xml:space="preserve"> </w:t>
@@ -9819,7 +9775,7 @@
         <w:rPr>
           <w:b/>
         </w:rPr>
-        <w:t xml:space="preserve">Iassume Shaoda's paper will still be in review and can't cite here</w:t>
+        <w:t xml:space="preserve">I assume Shaoda's paper will still be in review and can't cite here</w:t>
       </w:r>
       <w:r>
         <w:rPr>
@@ -9849,19 +9805,116 @@
       <w:pPr>
         <w:pStyle w:val="Heading3"/>
       </w:pPr>
-      <w:bookmarkStart w:id="45" w:name="k_600-estimate-uncertainity-from-physical-processes-verus-from-rs"/>
+      <w:bookmarkStart w:id="45" w:name="sources-of-biker-estimate-uncertainit-process-level-or-remote-sensing"/>
       <w:bookmarkEnd w:id="45"/>
       <w:r>
-        <w:t xml:space="preserve">4.2</w:t>
-      </w:r>
-      <w:r>
-        <w:t xml:space="preserve"> </w:t>
-      </w:r>
-      <m:oMath>
-        <m:sSub>
-          <m:e>
-            <m:r>
-              <m:t>K</m:t>
+        <w:t xml:space="preserve">4.2 Sources of BIKER estimate uncertainit: process-level or remote sensing?</w:t>
+      </w:r>
+    </w:p>
+    <w:p>
+      <w:pPr>
+        <w:pStyle w:val="FirstParagraph"/>
+      </w:pPr>
+      <w:r>
+        <w:t xml:space="preserve">Throughout the BIKER validation, we have assumed no parameter uncertainity in the upscaling parameters</w:t>
+      </w:r>
+      <w:r>
+        <w:t xml:space="preserve"> </w:t>
+      </w:r>
+      <m:oMath>
+        <m:sSub>
+          <m:e>
+            <m:r>
+              <m:t>a</m:t>
+            </m:r>
+          </m:e>
+          <m:sub>
+            <m:r>
+              <m:t>i</m:t>
+            </m:r>
+          </m:sub>
+        </m:sSub>
+      </m:oMath>
+      <w:r>
+        <w:t xml:space="preserve"> </w:t>
+      </w:r>
+      <w:r>
+        <w:t xml:space="preserve">and</w:t>
+      </w:r>
+      <w:r>
+        <w:t xml:space="preserve"> </w:t>
+      </w:r>
+      <m:oMath>
+        <m:sSub>
+          <m:e>
+            <m:r>
+              <m:t>b</m:t>
+            </m:r>
+          </m:e>
+          <m:sub>
+            <m:r>
+              <m:t>i</m:t>
+            </m:r>
+          </m:sub>
+        </m:sSub>
+      </m:oMath>
+      <w:r>
+        <w:t xml:space="preserve">. We have shown that BIKER estimate uncertainty is significantly less than</w:t>
+      </w:r>
+      <w:r>
+        <w:t xml:space="preserve"> </w:t>
+      </w:r>
+      <m:oMath>
+        <m:sSub>
+          <m:e>
+            <m:r>
+              <m:t>a</m:t>
+            </m:r>
+          </m:e>
+          <m:sub>
+            <m:r>
+              <m:t>i</m:t>
+            </m:r>
+          </m:sub>
+        </m:sSub>
+      </m:oMath>
+      <w:r>
+        <w:t xml:space="preserve"> </w:t>
+      </w:r>
+      <w:r>
+        <w:t xml:space="preserve">and</w:t>
+      </w:r>
+      <w:r>
+        <w:t xml:space="preserve"> </w:t>
+      </w:r>
+      <m:oMath>
+        <m:sSub>
+          <m:e>
+            <m:r>
+              <m:t>b</m:t>
+            </m:r>
+          </m:e>
+          <m:sub>
+            <m:r>
+              <m:t>i</m:t>
+            </m:r>
+          </m:sub>
+        </m:sSub>
+      </m:oMath>
+      <w:r>
+        <w:t xml:space="preserve"> </w:t>
+      </w:r>
+      <w:r>
+        <w:t xml:space="preserve">uncertainity (Figures 4 and 5). Therefore, BIKER provides similar estimates of</w:t>
+      </w:r>
+      <w:r>
+        <w:t xml:space="preserve"> </w:t>
+      </w:r>
+      <m:oMath>
+        <m:sSub>
+          <m:e>
+            <m:r>
+              <m:t>k</m:t>
             </m:r>
           </m:e>
           <m:sub>
@@ -9875,104 +9928,7 @@
         <w:t xml:space="preserve"> </w:t>
       </w:r>
       <w:r>
-        <w:t xml:space="preserve">estimate uncertainity from physical processes verus from RS</w:t>
-      </w:r>
-    </w:p>
-    <w:p>
-      <w:pPr>
-        <w:pStyle w:val="FirstParagraph"/>
-      </w:pPr>
-      <w:r>
-        <w:t xml:space="preserve">Throughout the BIKER validation, we have assumed no parameter uncertainity in the upscaling parameters</w:t>
-      </w:r>
-      <w:r>
-        <w:t xml:space="preserve"> </w:t>
-      </w:r>
-      <m:oMath>
-        <m:sSub>
-          <m:e>
-            <m:r>
-              <m:t>a</m:t>
-            </m:r>
-          </m:e>
-          <m:sub>
-            <m:r>
-              <m:t>i</m:t>
-            </m:r>
-          </m:sub>
-        </m:sSub>
-      </m:oMath>
-      <w:r>
-        <w:t xml:space="preserve"> </w:t>
-      </w:r>
-      <w:r>
-        <w:t xml:space="preserve">and</w:t>
-      </w:r>
-      <w:r>
-        <w:t xml:space="preserve"> </w:t>
-      </w:r>
-      <m:oMath>
-        <m:sSub>
-          <m:e>
-            <m:r>
-              <m:t>b</m:t>
-            </m:r>
-          </m:e>
-          <m:sub>
-            <m:r>
-              <m:t>i</m:t>
-            </m:r>
-          </m:sub>
-        </m:sSub>
-      </m:oMath>
-      <w:r>
-        <w:t xml:space="preserve">. We have shown that BIKER estimate uncertainty is significantly less than</w:t>
-      </w:r>
-      <w:r>
-        <w:t xml:space="preserve"> </w:t>
-      </w:r>
-      <m:oMath>
-        <m:sSub>
-          <m:e>
-            <m:r>
-              <m:t>a</m:t>
-            </m:r>
-          </m:e>
-          <m:sub>
-            <m:r>
-              <m:t>i</m:t>
-            </m:r>
-          </m:sub>
-        </m:sSub>
-      </m:oMath>
-      <w:r>
-        <w:t xml:space="preserve"> </w:t>
-      </w:r>
-      <w:r>
-        <w:t xml:space="preserve">and</w:t>
-      </w:r>
-      <w:r>
-        <w:t xml:space="preserve"> </w:t>
-      </w:r>
-      <m:oMath>
-        <m:sSub>
-          <m:e>
-            <m:r>
-              <m:t>b</m:t>
-            </m:r>
-          </m:e>
-          <m:sub>
-            <m:r>
-              <m:t>i</m:t>
-            </m:r>
-          </m:sub>
-        </m:sSub>
-      </m:oMath>
-      <w:r>
-        <w:t xml:space="preserve"> </w:t>
-      </w:r>
-      <w:r>
-        <w:t xml:space="preserve">uncertainity (Figures 4 and 5). Therefore, BIKER provides similar estimates of</w:t>
+        <w:t xml:space="preserve">to those produced by current upscaling models and most of the total uncertainity stems from the upscaling model itself (Figure 4). We argue that BIKER's estimate uncertainity is limited by current process-level knowledge of</w:t>
       </w:r>
       <w:r>
         <w:t xml:space="preserve"> </w:t>
@@ -9995,7 +9951,7 @@
         <w:t xml:space="preserve"> </w:t>
       </w:r>
       <w:r>
-        <w:t xml:space="preserve">to those produced by current upscaling models and most of the total uncertainity stems from the upscaling model itself (Figure 4). Therefore, we argue that BIKER's estimate uncertainity is limited by current process-level knowledge of</w:t>
+        <w:t xml:space="preserve">upscaling and not by BIKER or SWOT, suggesting that BIKER's predictive performance can only improve from advancing our understandings of the physical processes governing gas exchange from SWOT-observable rivers. Developing and validating the BIKER algorithm has provided a unique lense in which we can probe current understandings of riverine gas exchange theory. In that context, we next explore some considerations for future work on</w:t>
       </w:r>
       <w:r>
         <w:t xml:space="preserve"> </w:t>
@@ -10018,52 +9974,6 @@
         <w:t xml:space="preserve"> </w:t>
       </w:r>
       <w:r>
-        <w:t xml:space="preserve">upscaling and not by BIKER or SWOT, suggesting that BIKER's predictive performance can only improve from advancing our understandings of the processes governing gas exchange from SWOT-observable rivers. Validating the BIKER algorithm has provided a unique lense to view</w:t>
-      </w:r>
-      <w:r>
-        <w:t xml:space="preserve"> </w:t>
-      </w:r>
-      <m:oMath>
-        <m:sSub>
-          <m:e>
-            <m:r>
-              <m:t>k</m:t>
-            </m:r>
-          </m:e>
-          <m:sub>
-            <m:r>
-              <m:t>600</m:t>
-            </m:r>
-          </m:sub>
-        </m:sSub>
-      </m:oMath>
-      <w:r>
-        <w:t xml:space="preserve"> </w:t>
-      </w:r>
-      <w:r>
-        <w:t xml:space="preserve">upscaling through, and in that context we next explore some considerations for future work on</w:t>
-      </w:r>
-      <w:r>
-        <w:t xml:space="preserve"> </w:t>
-      </w:r>
-      <m:oMath>
-        <m:sSub>
-          <m:e>
-            <m:r>
-              <m:t>k</m:t>
-            </m:r>
-          </m:e>
-          <m:sub>
-            <m:r>
-              <m:t>600</m:t>
-            </m:r>
-          </m:sub>
-        </m:sSub>
-      </m:oMath>
-      <w:r>
-        <w:t xml:space="preserve"> </w:t>
-      </w:r>
-      <w:r>
         <w:t xml:space="preserve">upscaling in SWOT-observable rivers.</w:t>
       </w:r>
     </w:p>
@@ -10071,10 +9981,10 @@
       <w:pPr>
         <w:pStyle w:val="Heading4"/>
       </w:pPr>
-      <w:bookmarkStart w:id="46" w:name="gas-exhange-under-uniform-and-non-uniform-flow-conditions"/>
+      <w:bookmarkStart w:id="46" w:name="gas-exchange-under-uniform-and-non-uniform-flow-conditions"/>
       <w:bookmarkEnd w:id="46"/>
       <w:r>
-        <w:t xml:space="preserve">4.2.1 Gas exhange under uniform and non-uniform flow conditions</w:t>
+        <w:t xml:space="preserve">4.2.1 Gas exchange under uniform and non-uniform flow conditions</w:t>
       </w:r>
     </w:p>
     <w:p>
@@ -10536,7 +10446,7 @@
         </w:r>
       </w:hyperlink>
       <w:r>
-        <w:t xml:space="preserve">. Data used in this study was made generously available by Frasson et al. (2019), Ulseth et al. (2019), and Beaulieu et al. (2012). This manuscript benefitted extensively from the decade plus body of work generated by the SWOT Discharge Algorithm Working Group.</w:t>
+        <w:t xml:space="preserve">. Data used in this study was made generously available by the authors of Frasson et al. (2019), Ulseth et al. (2019), and Beaulieu et al. (2012). This manuscript benefitted extensively from the decade plus body of work generated by the SWOT Discharge Algorithm Working Group.</w:t>
       </w:r>
     </w:p>
     <w:p>
@@ -11376,12 +11286,50 @@
         <w:pStyle w:val="Bibliography"/>
       </w:pPr>
       <w:r>
+        <w:t xml:space="preserve">Pavelsky, T.M., 2014. Using width-based rating curves from spatially discontinuous satellite imagery to monitor river discharge. Hydrological Processes 28, 3035–3040.</w:t>
+      </w:r>
+      <w:r>
+        <w:t xml:space="preserve"> </w:t>
+      </w:r>
+      <w:hyperlink r:id="rId96">
+        <w:r>
+          <w:rPr>
+            <w:rStyle w:val="Hyperlink"/>
+          </w:rPr>
+          <w:t xml:space="preserve">https://doi.org/10.1002/hyp.10157</w:t>
+        </w:r>
+      </w:hyperlink>
+    </w:p>
+    <w:p>
+      <w:pPr>
+        <w:pStyle w:val="Bibliography"/>
+      </w:pPr>
+      <w:r>
+        <w:t xml:space="preserve">Pavelsky, T.M., Smith, L.C., 2009. Remote sensing of suspended sediment concentration, flow velocity, and lake recharge in the Peace-Athabasca Delta, Canada. Water Resources Research 45.</w:t>
+      </w:r>
+      <w:r>
+        <w:t xml:space="preserve"> </w:t>
+      </w:r>
+      <w:hyperlink r:id="rId97">
+        <w:r>
+          <w:rPr>
+            <w:rStyle w:val="Hyperlink"/>
+          </w:rPr>
+          <w:t xml:space="preserve">https://doi.org/10.1029/2008WR007424</w:t>
+        </w:r>
+      </w:hyperlink>
+    </w:p>
+    <w:p>
+      <w:pPr>
+        <w:pStyle w:val="Bibliography"/>
+      </w:pPr>
+      <w:r>
         <w:t xml:space="preserve">Raymond, P.A., Hartmann, J., Lauerwald, R., Sobek, S., McDonald, C., Hoover, M., Butman, D., Striegl, R., Mayorga, E., Humborg, C., Kortelainen, P., Dürr, H., Meybeck, M., Ciais, P., Guth, P., 2013. Global carbon dioxide emissions from inland waters. Nature 503, 355–359.</w:t>
       </w:r>
       <w:r>
         <w:t xml:space="preserve"> </w:t>
       </w:r>
-      <w:hyperlink r:id="rId96">
+      <w:hyperlink r:id="rId98">
         <w:r>
           <w:rPr>
             <w:rStyle w:val="Hyperlink"/>
@@ -11400,7 +11348,7 @@
       <w:r>
         <w:t xml:space="preserve"> </w:t>
       </w:r>
-      <w:hyperlink r:id="rId97">
+      <w:hyperlink r:id="rId99">
         <w:r>
           <w:rPr>
             <w:rStyle w:val="Hyperlink"/>
@@ -11419,7 +11367,7 @@
       <w:r>
         <w:t xml:space="preserve"> </w:t>
       </w:r>
-      <w:hyperlink r:id="rId98">
+      <w:hyperlink r:id="rId100">
         <w:r>
           <w:rPr>
             <w:rStyle w:val="Hyperlink"/>
@@ -11446,7 +11394,7 @@
       <w:r>
         <w:t xml:space="preserve"> </w:t>
       </w:r>
-      <w:hyperlink r:id="rId99">
+      <w:hyperlink r:id="rId101">
         <w:r>
           <w:rPr>
             <w:rStyle w:val="Hyperlink"/>
@@ -11465,7 +11413,7 @@
       <w:r>
         <w:t xml:space="preserve"> </w:t>
       </w:r>
-      <w:hyperlink r:id="rId100">
+      <w:hyperlink r:id="rId102">
         <w:r>
           <w:rPr>
             <w:rStyle w:val="Hyperlink"/>
@@ -11484,7 +11432,7 @@
       <w:r>
         <w:t xml:space="preserve"> </w:t>
       </w:r>
-      <w:hyperlink r:id="rId101">
+      <w:hyperlink r:id="rId103">
         <w:r>
           <w:rPr>
             <w:rStyle w:val="Hyperlink"/>
@@ -11503,7 +11451,7 @@
       <w:r>
         <w:t xml:space="preserve"> </w:t>
       </w:r>
-      <w:hyperlink r:id="rId102">
+      <w:hyperlink r:id="rId104">
         <w:r>
           <w:rPr>
             <w:rStyle w:val="Hyperlink"/>
@@ -11522,7 +11470,7 @@
       <w:r>
         <w:t xml:space="preserve"> </w:t>
       </w:r>
-      <w:hyperlink r:id="rId103">
+      <w:hyperlink r:id="rId105">
         <w:r>
           <w:rPr>
             <w:rStyle w:val="Hyperlink"/>
@@ -11549,7 +11497,7 @@
       <w:r>
         <w:t xml:space="preserve"> </w:t>
       </w:r>
-      <w:hyperlink r:id="rId104">
+      <w:hyperlink r:id="rId106">
         <w:r>
           <w:rPr>
             <w:rStyle w:val="Hyperlink"/>
@@ -11563,6 +11511,25 @@
         <w:pStyle w:val="Bibliography"/>
       </w:pPr>
       <w:r>
+        <w:t xml:space="preserve">Tarpanelli, A., Brocca, L., Lacava, T., Melone, F., Moramarco, T., Faruolo, M., Pergola, N., Tramutoli, V., 2013. Toward the estimation of river discharge variations using MODIS data in ungauged basins. Remote Sensing of Environment 136, 47–55.</w:t>
+      </w:r>
+      <w:r>
+        <w:t xml:space="preserve"> </w:t>
+      </w:r>
+      <w:hyperlink r:id="rId107">
+        <w:r>
+          <w:rPr>
+            <w:rStyle w:val="Hyperlink"/>
+          </w:rPr>
+          <w:t xml:space="preserve">https://doi.org/10.1016/j.rse.2013.04.010</w:t>
+        </w:r>
+      </w:hyperlink>
+    </w:p>
+    <w:p>
+      <w:pPr>
+        <w:pStyle w:val="Bibliography"/>
+      </w:pPr>
+      <w:r>
         <w:t xml:space="preserve">Tsivoglou, E.C., Neal, L.A., 1976. Tracer Measurement of Reaeration: III. Predicting the Reaeration Capacity of Inland Streams. Journal (Water Pollution Control Federation) 48, 2669–2689.</w:t>
       </w:r>
     </w:p>
@@ -11576,7 +11543,7 @@
       <w:r>
         <w:t xml:space="preserve"> </w:t>
       </w:r>
-      <w:hyperlink r:id="rId105">
+      <w:hyperlink r:id="rId108">
         <w:r>
           <w:rPr>
             <w:rStyle w:val="Hyperlink"/>
@@ -11595,7 +11562,7 @@
       <w:r>
         <w:t xml:space="preserve"> </w:t>
       </w:r>
-      <w:hyperlink r:id="rId106">
+      <w:hyperlink r:id="rId109">
         <w:r>
           <w:rPr>
             <w:rStyle w:val="Hyperlink"/>
@@ -11614,7 +11581,7 @@
       <w:r>
         <w:t xml:space="preserve"> </w:t>
       </w:r>
-      <w:hyperlink r:id="rId107">
+      <w:hyperlink r:id="rId110">
         <w:r>
           <w:rPr>
             <w:rStyle w:val="Hyperlink"/>
@@ -11633,7 +11600,7 @@
       <w:r>
         <w:t xml:space="preserve"> </w:t>
       </w:r>
-      <w:hyperlink r:id="rId108">
+      <w:hyperlink r:id="rId111">
         <w:r>
           <w:rPr>
             <w:rStyle w:val="Hyperlink"/>
@@ -11652,7 +11619,7 @@
       <w:r>
         <w:t xml:space="preserve"> </w:t>
       </w:r>
-      <w:hyperlink r:id="rId109">
+      <w:hyperlink r:id="rId112">
         <w:r>
           <w:rPr>
             <w:rStyle w:val="Hyperlink"/>
@@ -12132,7 +12099,7 @@
     </w:lvl>
   </w:abstractNum>
   <w:abstractNum w:abstractNumId="990">
-    <w:nsid w:val="2f780fcc"/>
+    <w:nsid w:val="9fec1286"/>
     <w:multiLevelType w:val="multilevel"/>
     <w:lvl w:ilvl="0">
       <w:numFmt w:val="bullet"/>
@@ -12213,7 +12180,7 @@
     </w:lvl>
   </w:abstractNum>
   <w:abstractNum w:abstractNumId="991">
-    <w:nsid w:val="7dad3a98"/>
+    <w:nsid w:val="3cca29c7"/>
     <w:multiLevelType w:val="multilevel"/>
     <w:lvl w:ilvl="0">
       <w:numFmt w:val="bullet"/>

</xml_diff>